<commit_message>
Modify my resume, top name centered, redo (.pdf & .docx & .png) formats
</commit_message>
<xml_diff>
--- a/resume/刘淑玮_软件工程师_2018 年应届毕业生.docx
+++ b/resume/刘淑玮_软件工程师_2018 年应届毕业生.docx
@@ -3,6 +3,11 @@
 <w:document xmlns:wpc="http://schemas.microsoft.com/office/word/2010/wordprocessingCanvas" xmlns:mc="http://schemas.openxmlformats.org/markup-compatibility/2006" xmlns:o="urn:schemas-microsoft-com:office:office" xmlns:r="http://schemas.openxmlformats.org/officeDocument/2006/relationships" xmlns:m="http://schemas.openxmlformats.org/officeDocument/2006/math" xmlns:v="urn:schemas-microsoft-com:vml" xmlns:wp14="http://schemas.microsoft.com/office/word/2010/wordprocessingDrawing" xmlns:wp="http://schemas.openxmlformats.org/drawingml/2006/wordprocessingDrawing" xmlns:w10="urn:schemas-microsoft-com:office:word" xmlns:w="http://schemas.openxmlformats.org/wordprocessingml/2006/main" xmlns:w14="http://schemas.microsoft.com/office/word/2010/wordml" xmlns:w15="http://schemas.microsoft.com/office/word/2012/wordml" xmlns:wpg="http://schemas.microsoft.com/office/word/2010/wordprocessingGroup" xmlns:wpi="http://schemas.microsoft.com/office/word/2010/wordprocessingInk" xmlns:wne="http://schemas.microsoft.com/office/word/2006/wordml" xmlns:wps="http://schemas.microsoft.com/office/word/2010/wordprocessingShape" mc:Ignorable="w14 w15 wp14">
   <w:body>
     <w:p>
+      <w:pPr>
+        <w:rPr>
+          <w:rFonts w:hint="eastAsia"/>
+        </w:rPr>
+      </w:pPr>
       <w:bookmarkStart w:id="0" w:name="_GoBack"/>
       <w:bookmarkEnd w:id="0"/>
       <w:r>
@@ -16,12 +21,12 @@
               <wp:align>left</wp:align>
             </wp:positionH>
             <wp:positionV relativeFrom="paragraph">
-              <wp:posOffset>-914685</wp:posOffset>
+              <wp:posOffset>-914400</wp:posOffset>
             </wp:positionV>
-            <wp:extent cx="7559498" cy="10673255"/>
-            <wp:effectExtent l="0" t="0" r="3810" b="0"/>
+            <wp:extent cx="7559675" cy="10661328"/>
+            <wp:effectExtent l="0" t="0" r="3175" b="6985"/>
             <wp:wrapNone/>
-            <wp:docPr id="2" name="图片 2" descr="C:\Users\Suvan\Desktop\screenshot-www.liushuwei.cn-2018.03.06-17-41-13.png"/>
+            <wp:docPr id="1" name="图片 1" descr="C:\Users\Suvan\Desktop\刘淑玮_软件工程师_2018 年应届毕业生.png"/>
             <wp:cNvGraphicFramePr>
               <a:graphicFrameLocks xmlns:a="http://schemas.openxmlformats.org/drawingml/2006/main" noChangeAspect="1"/>
             </wp:cNvGraphicFramePr>
@@ -29,13 +34,13 @@
               <a:graphicData uri="http://schemas.openxmlformats.org/drawingml/2006/picture">
                 <pic:pic xmlns:pic="http://schemas.openxmlformats.org/drawingml/2006/picture">
                   <pic:nvPicPr>
-                    <pic:cNvPr id="0" name="Picture 3" descr="C:\Users\Suvan\Desktop\screenshot-www.liushuwei.cn-2018.03.06-17-41-13.png"/>
+                    <pic:cNvPr id="0" name="Picture 1" descr="C:\Users\Suvan\Desktop\刘淑玮_软件工程师_2018 年应届毕业生.png"/>
                     <pic:cNvPicPr>
                       <a:picLocks noChangeAspect="1" noChangeArrowheads="1"/>
                     </pic:cNvPicPr>
                   </pic:nvPicPr>
                   <pic:blipFill>
-                    <a:blip r:embed="rId4">
+                    <a:blip r:embed="rId6">
                       <a:extLst>
                         <a:ext uri="{28A0092B-C50C-407E-A947-70E740481C1C}">
                           <a14:useLocalDpi xmlns:a14="http://schemas.microsoft.com/office/drawing/2010/main" val="0"/>
@@ -50,7 +55,7 @@
                   <pic:spPr bwMode="auto">
                     <a:xfrm>
                       <a:off x="0" y="0"/>
-                      <a:ext cx="7567461" cy="10684499"/>
+                      <a:ext cx="7559675" cy="10661328"/>
                     </a:xfrm>
                     <a:prstGeom prst="rect">
                       <a:avLst/>
@@ -81,6 +86,44 @@
     </w:sectPr>
   </w:body>
 </w:document>
+</file>
+
+<file path=word/endnotes.xml><?xml version="1.0" encoding="utf-8"?>
+<w:endnotes xmlns:wpc="http://schemas.microsoft.com/office/word/2010/wordprocessingCanvas" xmlns:mc="http://schemas.openxmlformats.org/markup-compatibility/2006" xmlns:o="urn:schemas-microsoft-com:office:office" xmlns:r="http://schemas.openxmlformats.org/officeDocument/2006/relationships" xmlns:m="http://schemas.openxmlformats.org/officeDocument/2006/math" xmlns:v="urn:schemas-microsoft-com:vml" xmlns:wp14="http://schemas.microsoft.com/office/word/2010/wordprocessingDrawing" xmlns:wp="http://schemas.openxmlformats.org/drawingml/2006/wordprocessingDrawing" xmlns:w10="urn:schemas-microsoft-com:office:word" xmlns:w="http://schemas.openxmlformats.org/wordprocessingml/2006/main" xmlns:w14="http://schemas.microsoft.com/office/word/2010/wordml" xmlns:w15="http://schemas.microsoft.com/office/word/2012/wordml" xmlns:wpg="http://schemas.microsoft.com/office/word/2010/wordprocessingGroup" xmlns:wpi="http://schemas.microsoft.com/office/word/2010/wordprocessingInk" xmlns:wne="http://schemas.microsoft.com/office/word/2006/wordml" xmlns:wps="http://schemas.microsoft.com/office/word/2010/wordprocessingShape" mc:Ignorable="w14 w15 wp14">
+  <w:endnote w:type="separator" w:id="-1">
+    <w:p>
+      <w:r>
+        <w:separator/>
+      </w:r>
+    </w:p>
+  </w:endnote>
+  <w:endnote w:type="continuationSeparator" w:id="0">
+    <w:p>
+      <w:r>
+        <w:continuationSeparator/>
+      </w:r>
+    </w:p>
+  </w:endnote>
+</w:endnotes>
+</file>
+
+<file path=word/footnotes.xml><?xml version="1.0" encoding="utf-8"?>
+<w:footnotes xmlns:wpc="http://schemas.microsoft.com/office/word/2010/wordprocessingCanvas" xmlns:mc="http://schemas.openxmlformats.org/markup-compatibility/2006" xmlns:o="urn:schemas-microsoft-com:office:office" xmlns:r="http://schemas.openxmlformats.org/officeDocument/2006/relationships" xmlns:m="http://schemas.openxmlformats.org/officeDocument/2006/math" xmlns:v="urn:schemas-microsoft-com:vml" xmlns:wp14="http://schemas.microsoft.com/office/word/2010/wordprocessingDrawing" xmlns:wp="http://schemas.openxmlformats.org/drawingml/2006/wordprocessingDrawing" xmlns:w10="urn:schemas-microsoft-com:office:word" xmlns:w="http://schemas.openxmlformats.org/wordprocessingml/2006/main" xmlns:w14="http://schemas.microsoft.com/office/word/2010/wordml" xmlns:w15="http://schemas.microsoft.com/office/word/2012/wordml" xmlns:wpg="http://schemas.microsoft.com/office/word/2010/wordprocessingGroup" xmlns:wpi="http://schemas.microsoft.com/office/word/2010/wordprocessingInk" xmlns:wne="http://schemas.microsoft.com/office/word/2006/wordml" xmlns:wps="http://schemas.microsoft.com/office/word/2010/wordprocessingShape" mc:Ignorable="w14 w15 wp14">
+  <w:footnote w:type="separator" w:id="-1">
+    <w:p>
+      <w:r>
+        <w:separator/>
+      </w:r>
+    </w:p>
+  </w:footnote>
+  <w:footnote w:type="continuationSeparator" w:id="0">
+    <w:p>
+      <w:r>
+        <w:continuationSeparator/>
+      </w:r>
+    </w:p>
+  </w:footnote>
+</w:footnotes>
 </file>
 
 <file path=word/styles.xml><?xml version="1.0" encoding="utf-8"?>
@@ -505,6 +548,71 @@
     <w:semiHidden/>
     <w:unhideWhenUsed/>
   </w:style>
+  <w:style w:type="paragraph" w:styleId="a3">
+    <w:name w:val="header"/>
+    <w:basedOn w:val="a"/>
+    <w:link w:val="Char"/>
+    <w:uiPriority w:val="99"/>
+    <w:unhideWhenUsed/>
+    <w:rsid w:val="00E84FDB"/>
+    <w:pPr>
+      <w:pBdr>
+        <w:bottom w:val="single" w:sz="6" w:space="1" w:color="auto"/>
+      </w:pBdr>
+      <w:tabs>
+        <w:tab w:val="center" w:pos="4153"/>
+        <w:tab w:val="right" w:pos="8306"/>
+      </w:tabs>
+      <w:snapToGrid w:val="0"/>
+      <w:jc w:val="center"/>
+    </w:pPr>
+    <w:rPr>
+      <w:sz w:val="18"/>
+      <w:szCs w:val="18"/>
+    </w:rPr>
+  </w:style>
+  <w:style w:type="character" w:customStyle="1" w:styleId="Char">
+    <w:name w:val="页眉 Char"/>
+    <w:basedOn w:val="a0"/>
+    <w:link w:val="a3"/>
+    <w:uiPriority w:val="99"/>
+    <w:rsid w:val="00E84FDB"/>
+    <w:rPr>
+      <w:sz w:val="18"/>
+      <w:szCs w:val="18"/>
+    </w:rPr>
+  </w:style>
+  <w:style w:type="paragraph" w:styleId="a4">
+    <w:name w:val="footer"/>
+    <w:basedOn w:val="a"/>
+    <w:link w:val="Char0"/>
+    <w:uiPriority w:val="99"/>
+    <w:unhideWhenUsed/>
+    <w:rsid w:val="00E84FDB"/>
+    <w:pPr>
+      <w:tabs>
+        <w:tab w:val="center" w:pos="4153"/>
+        <w:tab w:val="right" w:pos="8306"/>
+      </w:tabs>
+      <w:snapToGrid w:val="0"/>
+      <w:jc w:val="left"/>
+    </w:pPr>
+    <w:rPr>
+      <w:sz w:val="18"/>
+      <w:szCs w:val="18"/>
+    </w:rPr>
+  </w:style>
+  <w:style w:type="character" w:customStyle="1" w:styleId="Char0">
+    <w:name w:val="页脚 Char"/>
+    <w:basedOn w:val="a0"/>
+    <w:link w:val="a4"/>
+    <w:uiPriority w:val="99"/>
+    <w:rsid w:val="00E84FDB"/>
+    <w:rPr>
+      <w:sz w:val="18"/>
+      <w:szCs w:val="18"/>
+    </w:rPr>
+  </w:style>
 </w:styles>
 </file>
 

</xml_diff>

<commit_message>
Adjust resume css, reduce the gap, redo (.pdf & .docx & .png)
</commit_message>
<xml_diff>
--- a/resume/刘淑玮_软件工程师_2018 年应届毕业生.docx
+++ b/resume/刘淑玮_软件工程师_2018 年应届毕业生.docx
@@ -3,127 +3,46 @@
 <w:document xmlns:wpc="http://schemas.microsoft.com/office/word/2010/wordprocessingCanvas" xmlns:mc="http://schemas.openxmlformats.org/markup-compatibility/2006" xmlns:o="urn:schemas-microsoft-com:office:office" xmlns:r="http://schemas.openxmlformats.org/officeDocument/2006/relationships" xmlns:m="http://schemas.openxmlformats.org/officeDocument/2006/math" xmlns:v="urn:schemas-microsoft-com:vml" xmlns:wp14="http://schemas.microsoft.com/office/word/2010/wordprocessingDrawing" xmlns:wp="http://schemas.openxmlformats.org/drawingml/2006/wordprocessingDrawing" xmlns:w10="urn:schemas-microsoft-com:office:word" xmlns:w="http://schemas.openxmlformats.org/wordprocessingml/2006/main" xmlns:w14="http://schemas.microsoft.com/office/word/2010/wordml" xmlns:w15="http://schemas.microsoft.com/office/word/2012/wordml" xmlns:wpg="http://schemas.microsoft.com/office/word/2010/wordprocessingGroup" xmlns:wpi="http://schemas.microsoft.com/office/word/2010/wordprocessingInk" xmlns:wne="http://schemas.microsoft.com/office/word/2006/wordml" xmlns:wps="http://schemas.microsoft.com/office/word/2010/wordprocessingShape" mc:Ignorable="w14 w15 wp14">
   <w:body>
     <w:p>
-      <w:pPr>
-        <w:rPr>
-          <w:rFonts w:hint="eastAsia"/>
-        </w:rPr>
-      </w:pPr>
       <w:bookmarkStart w:id="0" w:name="_GoBack"/>
-      <w:bookmarkEnd w:id="0"/>
       <w:r>
         <w:rPr>
           <w:noProof/>
         </w:rPr>
-        <w:drawing>
-          <wp:anchor distT="0" distB="0" distL="114300" distR="114300" simplePos="0" relativeHeight="251658240" behindDoc="0" locked="0" layoutInCell="1" allowOverlap="1">
-            <wp:simplePos x="0" y="0"/>
-            <wp:positionH relativeFrom="page">
-              <wp:align>left</wp:align>
-            </wp:positionH>
-            <wp:positionV relativeFrom="paragraph">
-              <wp:posOffset>-914400</wp:posOffset>
-            </wp:positionV>
-            <wp:extent cx="7559675" cy="10661328"/>
-            <wp:effectExtent l="0" t="0" r="3175" b="6985"/>
-            <wp:wrapNone/>
-            <wp:docPr id="1" name="图片 1" descr="C:\Users\Suvan\Desktop\刘淑玮_软件工程师_2018 年应届毕业生.png"/>
-            <wp:cNvGraphicFramePr>
-              <a:graphicFrameLocks xmlns:a="http://schemas.openxmlformats.org/drawingml/2006/main" noChangeAspect="1"/>
-            </wp:cNvGraphicFramePr>
-            <a:graphic xmlns:a="http://schemas.openxmlformats.org/drawingml/2006/main">
-              <a:graphicData uri="http://schemas.openxmlformats.org/drawingml/2006/picture">
-                <pic:pic xmlns:pic="http://schemas.openxmlformats.org/drawingml/2006/picture">
-                  <pic:nvPicPr>
-                    <pic:cNvPr id="0" name="Picture 1" descr="C:\Users\Suvan\Desktop\刘淑玮_软件工程师_2018 年应届毕业生.png"/>
-                    <pic:cNvPicPr>
-                      <a:picLocks noChangeAspect="1" noChangeArrowheads="1"/>
-                    </pic:cNvPicPr>
-                  </pic:nvPicPr>
-                  <pic:blipFill>
-                    <a:blip r:embed="rId6">
-                      <a:extLst>
-                        <a:ext uri="{28A0092B-C50C-407E-A947-70E740481C1C}">
-                          <a14:useLocalDpi xmlns:a14="http://schemas.microsoft.com/office/drawing/2010/main" val="0"/>
-                        </a:ext>
-                      </a:extLst>
-                    </a:blip>
-                    <a:srcRect/>
-                    <a:stretch>
-                      <a:fillRect/>
-                    </a:stretch>
-                  </pic:blipFill>
-                  <pic:spPr bwMode="auto">
-                    <a:xfrm>
-                      <a:off x="0" y="0"/>
-                      <a:ext cx="7559675" cy="10661328"/>
-                    </a:xfrm>
-                    <a:prstGeom prst="rect">
-                      <a:avLst/>
-                    </a:prstGeom>
-                    <a:noFill/>
-                    <a:ln>
-                      <a:noFill/>
-                    </a:ln>
-                  </pic:spPr>
-                </pic:pic>
-              </a:graphicData>
-            </a:graphic>
-            <wp14:sizeRelH relativeFrom="page">
-              <wp14:pctWidth>0</wp14:pctWidth>
-            </wp14:sizeRelH>
-            <wp14:sizeRelV relativeFrom="page">
-              <wp14:pctHeight>0</wp14:pctHeight>
-            </wp14:sizeRelV>
-          </wp:anchor>
-        </w:drawing>
+        <w:pict>
+          <v:shapetype id="_x0000_t75" coordsize="21600,21600" o:spt="75" o:preferrelative="t" path="m@4@5l@4@11@9@11@9@5xe" filled="f" stroked="f">
+            <v:stroke joinstyle="miter"/>
+            <v:formulas>
+              <v:f eqn="if lineDrawn pixelLineWidth 0"/>
+              <v:f eqn="sum @0 1 0"/>
+              <v:f eqn="sum 0 0 @1"/>
+              <v:f eqn="prod @2 1 2"/>
+              <v:f eqn="prod @3 21600 pixelWidth"/>
+              <v:f eqn="prod @3 21600 pixelHeight"/>
+              <v:f eqn="sum @0 0 1"/>
+              <v:f eqn="prod @6 1 2"/>
+              <v:f eqn="prod @7 21600 pixelWidth"/>
+              <v:f eqn="sum @8 21600 0"/>
+              <v:f eqn="prod @7 21600 pixelHeight"/>
+              <v:f eqn="sum @10 21600 0"/>
+            </v:formulas>
+            <v:path o:extrusionok="f" gradientshapeok="t" o:connecttype="rect"/>
+            <o:lock v:ext="edit" aspectratio="t"/>
+          </v:shapetype>
+          <v:shape id="_x0000_s1027" type="#_x0000_t75" style="position:absolute;left:0;text-align:left;margin-left:54.4pt;margin-top:.45pt;width:486.7pt;height:838.3pt;z-index:251659264;mso-position-horizontal-relative:text;mso-position-vertical-relative:text">
+            <v:imagedata r:id="rId5" o:title="刘淑玮_软件工程师_2018 年应届毕业生"/>
+          </v:shape>
+        </w:pict>
       </w:r>
+      <w:bookmarkEnd w:id="0"/>
     </w:p>
     <w:sectPr>
-      <w:pgSz w:w="11906" w:h="16838"/>
-      <w:pgMar w:top="1440" w:right="1800" w:bottom="1440" w:left="1800" w:header="851" w:footer="992" w:gutter="0"/>
+      <w:pgSz w:w="11906" w:h="16838" w:code="9"/>
+      <w:pgMar w:top="0" w:right="0" w:bottom="0" w:left="0" w:header="851" w:footer="992" w:gutter="0"/>
       <w:cols w:space="425"/>
       <w:docGrid w:type="lines" w:linePitch="312"/>
     </w:sectPr>
   </w:body>
 </w:document>
-</file>
-
-<file path=word/endnotes.xml><?xml version="1.0" encoding="utf-8"?>
-<w:endnotes xmlns:wpc="http://schemas.microsoft.com/office/word/2010/wordprocessingCanvas" xmlns:mc="http://schemas.openxmlformats.org/markup-compatibility/2006" xmlns:o="urn:schemas-microsoft-com:office:office" xmlns:r="http://schemas.openxmlformats.org/officeDocument/2006/relationships" xmlns:m="http://schemas.openxmlformats.org/officeDocument/2006/math" xmlns:v="urn:schemas-microsoft-com:vml" xmlns:wp14="http://schemas.microsoft.com/office/word/2010/wordprocessingDrawing" xmlns:wp="http://schemas.openxmlformats.org/drawingml/2006/wordprocessingDrawing" xmlns:w10="urn:schemas-microsoft-com:office:word" xmlns:w="http://schemas.openxmlformats.org/wordprocessingml/2006/main" xmlns:w14="http://schemas.microsoft.com/office/word/2010/wordml" xmlns:w15="http://schemas.microsoft.com/office/word/2012/wordml" xmlns:wpg="http://schemas.microsoft.com/office/word/2010/wordprocessingGroup" xmlns:wpi="http://schemas.microsoft.com/office/word/2010/wordprocessingInk" xmlns:wne="http://schemas.microsoft.com/office/word/2006/wordml" xmlns:wps="http://schemas.microsoft.com/office/word/2010/wordprocessingShape" mc:Ignorable="w14 w15 wp14">
-  <w:endnote w:type="separator" w:id="-1">
-    <w:p>
-      <w:r>
-        <w:separator/>
-      </w:r>
-    </w:p>
-  </w:endnote>
-  <w:endnote w:type="continuationSeparator" w:id="0">
-    <w:p>
-      <w:r>
-        <w:continuationSeparator/>
-      </w:r>
-    </w:p>
-  </w:endnote>
-</w:endnotes>
-</file>
-
-<file path=word/footnotes.xml><?xml version="1.0" encoding="utf-8"?>
-<w:footnotes xmlns:wpc="http://schemas.microsoft.com/office/word/2010/wordprocessingCanvas" xmlns:mc="http://schemas.openxmlformats.org/markup-compatibility/2006" xmlns:o="urn:schemas-microsoft-com:office:office" xmlns:r="http://schemas.openxmlformats.org/officeDocument/2006/relationships" xmlns:m="http://schemas.openxmlformats.org/officeDocument/2006/math" xmlns:v="urn:schemas-microsoft-com:vml" xmlns:wp14="http://schemas.microsoft.com/office/word/2010/wordprocessingDrawing" xmlns:wp="http://schemas.openxmlformats.org/drawingml/2006/wordprocessingDrawing" xmlns:w10="urn:schemas-microsoft-com:office:word" xmlns:w="http://schemas.openxmlformats.org/wordprocessingml/2006/main" xmlns:w14="http://schemas.microsoft.com/office/word/2010/wordml" xmlns:w15="http://schemas.microsoft.com/office/word/2012/wordml" xmlns:wpg="http://schemas.microsoft.com/office/word/2010/wordprocessingGroup" xmlns:wpi="http://schemas.microsoft.com/office/word/2010/wordprocessingInk" xmlns:wne="http://schemas.microsoft.com/office/word/2006/wordml" xmlns:wps="http://schemas.microsoft.com/office/word/2010/wordprocessingShape" mc:Ignorable="w14 w15 wp14">
-  <w:footnote w:type="separator" w:id="-1">
-    <w:p>
-      <w:r>
-        <w:separator/>
-      </w:r>
-    </w:p>
-  </w:footnote>
-  <w:footnote w:type="continuationSeparator" w:id="0">
-    <w:p>
-      <w:r>
-        <w:continuationSeparator/>
-      </w:r>
-    </w:p>
-  </w:footnote>
-</w:footnotes>
 </file>
 
 <file path=word/styles.xml><?xml version="1.0" encoding="utf-8"?>
@@ -548,71 +467,6 @@
     <w:semiHidden/>
     <w:unhideWhenUsed/>
   </w:style>
-  <w:style w:type="paragraph" w:styleId="a3">
-    <w:name w:val="header"/>
-    <w:basedOn w:val="a"/>
-    <w:link w:val="Char"/>
-    <w:uiPriority w:val="99"/>
-    <w:unhideWhenUsed/>
-    <w:rsid w:val="00E84FDB"/>
-    <w:pPr>
-      <w:pBdr>
-        <w:bottom w:val="single" w:sz="6" w:space="1" w:color="auto"/>
-      </w:pBdr>
-      <w:tabs>
-        <w:tab w:val="center" w:pos="4153"/>
-        <w:tab w:val="right" w:pos="8306"/>
-      </w:tabs>
-      <w:snapToGrid w:val="0"/>
-      <w:jc w:val="center"/>
-    </w:pPr>
-    <w:rPr>
-      <w:sz w:val="18"/>
-      <w:szCs w:val="18"/>
-    </w:rPr>
-  </w:style>
-  <w:style w:type="character" w:customStyle="1" w:styleId="Char">
-    <w:name w:val="页眉 Char"/>
-    <w:basedOn w:val="a0"/>
-    <w:link w:val="a3"/>
-    <w:uiPriority w:val="99"/>
-    <w:rsid w:val="00E84FDB"/>
-    <w:rPr>
-      <w:sz w:val="18"/>
-      <w:szCs w:val="18"/>
-    </w:rPr>
-  </w:style>
-  <w:style w:type="paragraph" w:styleId="a4">
-    <w:name w:val="footer"/>
-    <w:basedOn w:val="a"/>
-    <w:link w:val="Char0"/>
-    <w:uiPriority w:val="99"/>
-    <w:unhideWhenUsed/>
-    <w:rsid w:val="00E84FDB"/>
-    <w:pPr>
-      <w:tabs>
-        <w:tab w:val="center" w:pos="4153"/>
-        <w:tab w:val="right" w:pos="8306"/>
-      </w:tabs>
-      <w:snapToGrid w:val="0"/>
-      <w:jc w:val="left"/>
-    </w:pPr>
-    <w:rPr>
-      <w:sz w:val="18"/>
-      <w:szCs w:val="18"/>
-    </w:rPr>
-  </w:style>
-  <w:style w:type="character" w:customStyle="1" w:styleId="Char0">
-    <w:name w:val="页脚 Char"/>
-    <w:basedOn w:val="a0"/>
-    <w:link w:val="a4"/>
-    <w:uiPriority w:val="99"/>
-    <w:rsid w:val="00E84FDB"/>
-    <w:rPr>
-      <w:sz w:val="18"/>
-      <w:szCs w:val="18"/>
-    </w:rPr>
-  </w:style>
 </w:styles>
 </file>
 
@@ -875,4 +729,16 @@
     </a:ext>
   </a:extLst>
 </a:theme>
+</file>
+
+<file path=customXml/item1.xml><?xml version="1.0" encoding="utf-8"?>
+<b:Sources xmlns:b="http://schemas.openxmlformats.org/officeDocument/2006/bibliography" xmlns="http://schemas.openxmlformats.org/officeDocument/2006/bibliography" SelectedStyle="\APASixthEditionOfficeOnline.xsl" StyleName="APA" Version="6"/>
+</file>
+
+<file path=customXml/itemProps1.xml><?xml version="1.0" encoding="utf-8"?>
+<ds:datastoreItem xmlns:ds="http://schemas.openxmlformats.org/officeDocument/2006/customXml" ds:itemID="{505247EE-A511-4322-9788-AF3294F6BDD1}">
+  <ds:schemaRefs>
+    <ds:schemaRef ds:uri="http://schemas.openxmlformats.org/officeDocument/2006/bibliography"/>
+  </ds:schemaRefs>
+</ds:datastoreItem>
 </file>
</xml_diff>

<commit_message>
Ajdust image content size in *.docx
</commit_message>
<xml_diff>
--- a/resume/刘淑玮_软件工程师_2018 年应届毕业生.docx
+++ b/resume/刘淑玮_软件工程师_2018 年应届毕业生.docx
@@ -4,6 +4,7 @@
   <w:body>
     <w:p>
       <w:bookmarkStart w:id="0" w:name="_GoBack"/>
+      <w:bookmarkEnd w:id="0"/>
       <w:r>
         <w:rPr>
           <w:noProof/>
@@ -28,12 +29,11 @@
             <v:path o:extrusionok="f" gradientshapeok="t" o:connecttype="rect"/>
             <o:lock v:ext="edit" aspectratio="t"/>
           </v:shapetype>
-          <v:shape id="_x0000_s1027" type="#_x0000_t75" style="position:absolute;left:0;text-align:left;margin-left:54.4pt;margin-top:.45pt;width:486.7pt;height:838.3pt;z-index:251659264;mso-position-horizontal-relative:text;mso-position-vertical-relative:text">
+          <v:shape id="_x0000_s1027" type="#_x0000_t75" style="position:absolute;left:0;text-align:left;margin-left:63.9pt;margin-top:13.55pt;width:466.9pt;height:804.1pt;z-index:251659264;mso-position-horizontal-relative:text;mso-position-vertical-relative:text">
             <v:imagedata r:id="rId5" o:title="刘淑玮_软件工程师_2018 年应届毕业生"/>
           </v:shape>
         </w:pict>
       </w:r>
-      <w:bookmarkEnd w:id="0"/>
     </w:p>
     <w:sectPr>
       <w:pgSz w:w="11906" w:h="16838" w:code="9"/>
@@ -736,7 +736,7 @@
 </file>
 
 <file path=customXml/itemProps1.xml><?xml version="1.0" encoding="utf-8"?>
-<ds:datastoreItem xmlns:ds="http://schemas.openxmlformats.org/officeDocument/2006/customXml" ds:itemID="{505247EE-A511-4322-9788-AF3294F6BDD1}">
+<ds:datastoreItem xmlns:ds="http://schemas.openxmlformats.org/officeDocument/2006/customXml" ds:itemID="{CEBA9554-D11B-440F-90B2-9A7B10148148}">
   <ds:schemaRefs>
     <ds:schemaRef ds:uri="http://schemas.openxmlformats.org/officeDocument/2006/bibliography"/>
   </ds:schemaRefs>

</xml_diff>